<commit_message>
updated to 1.0.1 with linux info
</commit_message>
<xml_diff>
--- a/documentation/ogre_installation_prereqs.docx
+++ b/documentation/ogre_installation_prereqs.docx
@@ -258,6 +258,7 @@
         </w:rPr>
         <w:t xml:space="preserve">% </w:t>
       </w:r>
+      <w:proofErr w:type="spellStart"/>
       <w:r>
         <w:rPr>
           <w:bCs/>
@@ -272,7 +273,16 @@
           <w:sz w:val="18"/>
           <w:szCs w:val="18"/>
         </w:rPr>
-        <w:t>code-select -</w:t>
+        <w:t>code</w:t>
+      </w:r>
+      <w:proofErr w:type="spellEnd"/>
+      <w:r>
+        <w:rPr>
+          <w:bCs/>
+          <w:sz w:val="18"/>
+          <w:szCs w:val="18"/>
+        </w:rPr>
+        <w:t>-select -</w:t>
       </w:r>
       <w:r>
         <w:rPr>
@@ -303,8 +313,16 @@
         <w:rPr>
           <w:bCs/>
         </w:rPr>
-        <w:t>If you are working remotely, such as from MobaXterm</w:t>
-      </w:r>
+        <w:t xml:space="preserve">If you are working remotely, such as from </w:t>
+      </w:r>
+      <w:proofErr w:type="spellStart"/>
+      <w:r>
+        <w:rPr>
+          <w:bCs/>
+        </w:rPr>
+        <w:t>MobaXterm</w:t>
+      </w:r>
+      <w:proofErr w:type="spellEnd"/>
     </w:p>
     <w:p>
       <w:pPr>
@@ -322,8 +340,36 @@
           <w:sz w:val="18"/>
           <w:szCs w:val="18"/>
         </w:rPr>
-        <w:t>% touch /tmp/.com.apple.dt.CommandLineTools.installondemand.in-progress;</w:t>
-      </w:r>
+        <w:t>% touch /</w:t>
+      </w:r>
+      <w:proofErr w:type="spellStart"/>
+      <w:r>
+        <w:rPr>
+          <w:bCs/>
+          <w:sz w:val="18"/>
+          <w:szCs w:val="18"/>
+        </w:rPr>
+        <w:t>tmp</w:t>
+      </w:r>
+      <w:proofErr w:type="spellEnd"/>
+      <w:r>
+        <w:rPr>
+          <w:bCs/>
+          <w:sz w:val="18"/>
+          <w:szCs w:val="18"/>
+        </w:rPr>
+        <w:t>/.com.apple.dt.CommandLineTools.installondemand.in-</w:t>
+      </w:r>
+      <w:proofErr w:type="gramStart"/>
+      <w:r>
+        <w:rPr>
+          <w:bCs/>
+          <w:sz w:val="18"/>
+          <w:szCs w:val="18"/>
+        </w:rPr>
+        <w:t>progress;</w:t>
+      </w:r>
+      <w:proofErr w:type="gramEnd"/>
     </w:p>
     <w:p>
       <w:pPr>
@@ -341,7 +387,25 @@
           <w:sz w:val="18"/>
           <w:szCs w:val="18"/>
         </w:rPr>
-        <w:t>% PROD=$(softwareupdate -l | grep "\*.*Command Line" | tail -n 1 | sed 's/^[^C]* //')</w:t>
+        <w:t>% PROD=$(</w:t>
+      </w:r>
+      <w:proofErr w:type="spellStart"/>
+      <w:r>
+        <w:rPr>
+          <w:bCs/>
+          <w:sz w:val="18"/>
+          <w:szCs w:val="18"/>
+        </w:rPr>
+        <w:t>softwareupdate</w:t>
+      </w:r>
+      <w:proofErr w:type="spellEnd"/>
+      <w:r>
+        <w:rPr>
+          <w:bCs/>
+          <w:sz w:val="18"/>
+          <w:szCs w:val="18"/>
+        </w:rPr>
+        <w:t xml:space="preserve"> -l | grep "\*.*Command Line" | tail -n 1 | sed 's/^[^C]* //')</w:t>
       </w:r>
     </w:p>
     <w:p>
@@ -357,8 +421,54 @@
           <w:sz w:val="18"/>
           <w:szCs w:val="18"/>
         </w:rPr>
-        <w:t>% softwareupdate -i "$PROD" --verbose;</w:t>
-      </w:r>
+        <w:t xml:space="preserve">% </w:t>
+      </w:r>
+      <w:proofErr w:type="spellStart"/>
+      <w:r>
+        <w:rPr>
+          <w:bCs/>
+          <w:sz w:val="18"/>
+          <w:szCs w:val="18"/>
+        </w:rPr>
+        <w:t>softwareupdate</w:t>
+      </w:r>
+      <w:proofErr w:type="spellEnd"/>
+      <w:r>
+        <w:rPr>
+          <w:bCs/>
+          <w:sz w:val="18"/>
+          <w:szCs w:val="18"/>
+        </w:rPr>
+        <w:t xml:space="preserve"> -</w:t>
+      </w:r>
+      <w:proofErr w:type="spellStart"/>
+      <w:r>
+        <w:rPr>
+          <w:bCs/>
+          <w:sz w:val="18"/>
+          <w:szCs w:val="18"/>
+        </w:rPr>
+        <w:t>i</w:t>
+      </w:r>
+      <w:proofErr w:type="spellEnd"/>
+      <w:r>
+        <w:rPr>
+          <w:bCs/>
+          <w:sz w:val="18"/>
+          <w:szCs w:val="18"/>
+        </w:rPr>
+        <w:t xml:space="preserve"> "$PROD" --</w:t>
+      </w:r>
+      <w:proofErr w:type="gramStart"/>
+      <w:r>
+        <w:rPr>
+          <w:bCs/>
+          <w:sz w:val="18"/>
+          <w:szCs w:val="18"/>
+        </w:rPr>
+        <w:t>verbose;</w:t>
+      </w:r>
+      <w:proofErr w:type="gramEnd"/>
     </w:p>
     <w:p>
       <w:pPr>
@@ -403,7 +513,25 @@
           <w:sz w:val="18"/>
           <w:szCs w:val="18"/>
         </w:rPr>
-        <w:t>% xcode-select -p</w:t>
+        <w:t xml:space="preserve">% </w:t>
+      </w:r>
+      <w:proofErr w:type="spellStart"/>
+      <w:r>
+        <w:rPr>
+          <w:bCs/>
+          <w:sz w:val="18"/>
+          <w:szCs w:val="18"/>
+        </w:rPr>
+        <w:t>xcode</w:t>
+      </w:r>
+      <w:proofErr w:type="spellEnd"/>
+      <w:r>
+        <w:rPr>
+          <w:bCs/>
+          <w:sz w:val="18"/>
+          <w:szCs w:val="18"/>
+        </w:rPr>
+        <w:t>-select -p</w:t>
       </w:r>
     </w:p>
     <w:p>
@@ -429,14 +557,36 @@
         <w:rPr>
           <w:bCs/>
         </w:rPr>
-        <w:t xml:space="preserve"> (eg </w:t>
-      </w:r>
-      <w:r>
-        <w:rPr>
-          <w:bCs/>
-        </w:rPr>
-        <w:t>/Library/Developer/CommandLineTools</w:t>
-      </w:r>
+        <w:t xml:space="preserve"> (</w:t>
+      </w:r>
+      <w:proofErr w:type="spellStart"/>
+      <w:r>
+        <w:rPr>
+          <w:bCs/>
+        </w:rPr>
+        <w:t>eg</w:t>
+      </w:r>
+      <w:proofErr w:type="spellEnd"/>
+      <w:r>
+        <w:rPr>
+          <w:bCs/>
+        </w:rPr>
+        <w:t xml:space="preserve"> </w:t>
+      </w:r>
+      <w:r>
+        <w:rPr>
+          <w:bCs/>
+        </w:rPr>
+        <w:t>/Library/Developer/</w:t>
+      </w:r>
+      <w:proofErr w:type="spellStart"/>
+      <w:r>
+        <w:rPr>
+          <w:bCs/>
+        </w:rPr>
+        <w:t>CommandLineTools</w:t>
+      </w:r>
+      <w:proofErr w:type="spellEnd"/>
       <w:r>
         <w:rPr>
           <w:bCs/>
@@ -555,8 +705,18 @@
           <w:sz w:val="18"/>
           <w:szCs w:val="18"/>
         </w:rPr>
-        <w:t>brew install coreutils</w:t>
-      </w:r>
+        <w:t xml:space="preserve">brew install </w:t>
+      </w:r>
+      <w:proofErr w:type="spellStart"/>
+      <w:r>
+        <w:rPr>
+          <w:bCs/>
+          <w:sz w:val="18"/>
+          <w:szCs w:val="18"/>
+        </w:rPr>
+        <w:t>coreutils</w:t>
+      </w:r>
+      <w:proofErr w:type="spellEnd"/>
     </w:p>
     <w:p>
       <w:pPr>
@@ -578,11 +738,19 @@
         </w:rPr>
         <w:t xml:space="preserve">your </w:t>
       </w:r>
-      <w:r>
-        <w:rPr>
-          <w:bCs/>
-        </w:rPr>
-        <w:t>zsh environment</w:t>
+      <w:proofErr w:type="spellStart"/>
+      <w:r>
+        <w:rPr>
+          <w:bCs/>
+        </w:rPr>
+        <w:t>zsh</w:t>
+      </w:r>
+      <w:proofErr w:type="spellEnd"/>
+      <w:r>
+        <w:rPr>
+          <w:bCs/>
+        </w:rPr>
+        <w:t xml:space="preserve"> environment</w:t>
       </w:r>
       <w:r>
         <w:rPr>
@@ -615,7 +783,25 @@
           <w:sz w:val="18"/>
           <w:szCs w:val="18"/>
         </w:rPr>
-        <w:t>echo 'eval "$(/opt/homebrew/bin/brew shellenv)"' &gt;</w:t>
+        <w:t xml:space="preserve">echo 'eval "$(/opt/homebrew/bin/brew </w:t>
+      </w:r>
+      <w:proofErr w:type="spellStart"/>
+      <w:r>
+        <w:rPr>
+          <w:bCs/>
+          <w:sz w:val="18"/>
+          <w:szCs w:val="18"/>
+        </w:rPr>
+        <w:t>shellenv</w:t>
+      </w:r>
+      <w:proofErr w:type="spellEnd"/>
+      <w:r>
+        <w:rPr>
+          <w:bCs/>
+          <w:sz w:val="18"/>
+          <w:szCs w:val="18"/>
+        </w:rPr>
+        <w:t>)"' &gt;</w:t>
       </w:r>
       <w:r>
         <w:rPr>
@@ -625,6 +811,7 @@
         </w:rPr>
         <w:t xml:space="preserve"> .</w:t>
       </w:r>
+      <w:proofErr w:type="spellStart"/>
       <w:r>
         <w:rPr>
           <w:bCs/>
@@ -633,6 +820,7 @@
         </w:rPr>
         <w:t>zshrc</w:t>
       </w:r>
+      <w:proofErr w:type="spellEnd"/>
     </w:p>
     <w:p>
       <w:pPr>
@@ -897,13 +1085,23 @@
         <w:tab/>
         <w:t xml:space="preserve">% </w:t>
       </w:r>
-      <w:r>
-        <w:rPr>
-          <w:bCs/>
-          <w:sz w:val="18"/>
-          <w:szCs w:val="18"/>
-        </w:rPr>
-        <w:t>sudo installer -pkg ./python-3.12.2-macos11.pkg -target /</w:t>
+      <w:proofErr w:type="spellStart"/>
+      <w:r>
+        <w:rPr>
+          <w:bCs/>
+          <w:sz w:val="18"/>
+          <w:szCs w:val="18"/>
+        </w:rPr>
+        <w:t>sudo</w:t>
+      </w:r>
+      <w:proofErr w:type="spellEnd"/>
+      <w:r>
+        <w:rPr>
+          <w:bCs/>
+          <w:sz w:val="18"/>
+          <w:szCs w:val="18"/>
+        </w:rPr>
+        <w:t xml:space="preserve"> installer -pkg ./python-3.12.2-macos11.pkg -target /</w:t>
       </w:r>
       <w:r>
         <w:rPr>
@@ -923,8 +1121,13 @@
         <w:t xml:space="preserve">Either way, </w:t>
       </w:r>
       <w:r>
-        <w:t>pdf2scanlist.py requires pdfreader</w:t>
-      </w:r>
+        <w:t xml:space="preserve">pdf2scanlist.py requires </w:t>
+      </w:r>
+      <w:proofErr w:type="spellStart"/>
+      <w:r>
+        <w:t>pdfreader</w:t>
+      </w:r>
+      <w:proofErr w:type="spellEnd"/>
     </w:p>
     <w:p>
       <w:pPr>
@@ -943,8 +1146,17 @@
           <w:sz w:val="18"/>
           <w:szCs w:val="18"/>
         </w:rPr>
-        <w:t>% pip3 install pdfreader</w:t>
-      </w:r>
+        <w:t xml:space="preserve">% pip3 install </w:t>
+      </w:r>
+      <w:proofErr w:type="spellStart"/>
+      <w:r>
+        <w:rPr>
+          <w:sz w:val="18"/>
+          <w:szCs w:val="18"/>
+        </w:rPr>
+        <w:t>pdfreader</w:t>
+      </w:r>
+      <w:proofErr w:type="spellEnd"/>
     </w:p>
     <w:p>
       <w:pPr>
@@ -1086,23 +1298,50 @@
           <w:bCs/>
         </w:rPr>
       </w:pPr>
-      <w:r>
-        <w:rPr>
-          <w:b/>
-          <w:bCs/>
-        </w:rPr>
-        <w:t>jq (Linux only)</w:t>
+      <w:proofErr w:type="spellStart"/>
+      <w:r>
+        <w:rPr>
+          <w:b/>
+          <w:bCs/>
+        </w:rPr>
+        <w:t>jq</w:t>
+      </w:r>
+      <w:proofErr w:type="spellEnd"/>
+      <w:r>
+        <w:rPr>
+          <w:b/>
+          <w:bCs/>
+        </w:rPr>
+        <w:t xml:space="preserve"> (Linux only)</w:t>
       </w:r>
       <w:r>
         <w:t xml:space="preserve">: </w:t>
       </w:r>
+      <w:proofErr w:type="spellStart"/>
       <w:r>
         <w:rPr>
           <w:rFonts w:ascii="Calibri" w:hAnsi="Calibri" w:cs="Calibri"/>
           <w:color w:val="001D35"/>
         </w:rPr>
-        <w:t>sudo apt install jq</w:t>
-      </w:r>
+        <w:t>sudo</w:t>
+      </w:r>
+      <w:proofErr w:type="spellEnd"/>
+      <w:r>
+        <w:rPr>
+          <w:rFonts w:ascii="Calibri" w:hAnsi="Calibri" w:cs="Calibri"/>
+          <w:color w:val="001D35"/>
+        </w:rPr>
+        <w:t xml:space="preserve"> apt install </w:t>
+      </w:r>
+      <w:proofErr w:type="spellStart"/>
+      <w:r>
+        <w:rPr>
+          <w:rFonts w:ascii="Calibri" w:hAnsi="Calibri" w:cs="Calibri"/>
+          <w:color w:val="001D35"/>
+        </w:rPr>
+        <w:t>jq</w:t>
+      </w:r>
+      <w:proofErr w:type="spellEnd"/>
     </w:p>
     <w:p>
       <w:pPr>
@@ -1189,8 +1428,13 @@
       <w:r>
         <w:t>Final step (</w:t>
       </w:r>
-      <w:r>
-        <w:t>chsh -s /opt/homebrew/bin/bash</w:t>
+      <w:proofErr w:type="spellStart"/>
+      <w:r>
+        <w:t>chsh</w:t>
+      </w:r>
+      <w:proofErr w:type="spellEnd"/>
+      <w:r>
+        <w:t xml:space="preserve"> -s /opt/homebrew/bin/bash</w:t>
       </w:r>
       <w:r>
         <w:t>) may need to be completed by all users</w:t>
@@ -1205,8 +1449,13 @@
         </w:numPr>
       </w:pPr>
       <w:r>
-        <w:t>Alternatively, for users who wish to keep the native zsh</w:t>
-      </w:r>
+        <w:t xml:space="preserve">Alternatively, for users who wish to keep the native </w:t>
+      </w:r>
+      <w:proofErr w:type="spellStart"/>
+      <w:r>
+        <w:t>zsh</w:t>
+      </w:r>
+      <w:proofErr w:type="spellEnd"/>
     </w:p>
     <w:p>
       <w:pPr>
@@ -1214,7 +1463,23 @@
         <w:ind w:left="1440"/>
       </w:pPr>
       <w:r>
-        <w:t>Create softlinks in /usr/local/bin</w:t>
+        <w:t xml:space="preserve">Create </w:t>
+      </w:r>
+      <w:proofErr w:type="spellStart"/>
+      <w:r>
+        <w:t>softlinks</w:t>
+      </w:r>
+      <w:proofErr w:type="spellEnd"/>
+      <w:r>
+        <w:t xml:space="preserve"> in /</w:t>
+      </w:r>
+      <w:proofErr w:type="spellStart"/>
+      <w:r>
+        <w:t>usr</w:t>
+      </w:r>
+      <w:proofErr w:type="spellEnd"/>
+      <w:r>
+        <w:t>/local/bin</w:t>
       </w:r>
     </w:p>
     <w:p>
@@ -1226,14 +1491,27 @@
         <w:lastRenderedPageBreak/>
         <w:tab/>
       </w:r>
-      <w:r>
-        <w:t xml:space="preserve">sudo ln -s </w:t>
+      <w:proofErr w:type="spellStart"/>
+      <w:r>
+        <w:t>sudo</w:t>
+      </w:r>
+      <w:proofErr w:type="spellEnd"/>
+      <w:r>
+        <w:t xml:space="preserve"> ln -s </w:t>
       </w:r>
       <w:r>
         <w:t>/opt/homebrew/Cellar/bash/&lt;version&gt;</w:t>
       </w:r>
       <w:r>
-        <w:t>/bin/bash /usr/local/bin</w:t>
+        <w:t>/bin/bash /</w:t>
+      </w:r>
+      <w:proofErr w:type="spellStart"/>
+      <w:r>
+        <w:t>usr</w:t>
+      </w:r>
+      <w:proofErr w:type="spellEnd"/>
+      <w:r>
+        <w:t>/local/bin</w:t>
       </w:r>
     </w:p>
     <w:p>
@@ -1244,20 +1522,38 @@
       <w:r>
         <w:tab/>
       </w:r>
-      <w:r>
-        <w:t xml:space="preserve">sudo ln -s </w:t>
+      <w:proofErr w:type="spellStart"/>
+      <w:r>
+        <w:t>sudo</w:t>
+      </w:r>
+      <w:proofErr w:type="spellEnd"/>
+      <w:r>
+        <w:t xml:space="preserve"> ln -s </w:t>
       </w:r>
       <w:r>
         <w:t>/opt/homebrew/Cellar/bash/&lt;version&gt;</w:t>
       </w:r>
       <w:r>
-        <w:t>/bin/bash</w:t>
+        <w:t>/bin/</w:t>
+      </w:r>
+      <w:proofErr w:type="spellStart"/>
+      <w:r>
+        <w:t>bash</w:t>
       </w:r>
       <w:r>
         <w:t>bug</w:t>
       </w:r>
-      <w:r>
-        <w:t xml:space="preserve"> /usr/local/bin</w:t>
+      <w:proofErr w:type="spellEnd"/>
+      <w:r>
+        <w:t xml:space="preserve"> /</w:t>
+      </w:r>
+      <w:proofErr w:type="spellStart"/>
+      <w:r>
+        <w:t>usr</w:t>
+      </w:r>
+      <w:proofErr w:type="spellEnd"/>
+      <w:r>
+        <w:t>/local/bin</w:t>
       </w:r>
     </w:p>
     <w:p>
@@ -1272,14 +1568,27 @@
       <w:r>
         <w:tab/>
       </w:r>
-      <w:r>
-        <w:t xml:space="preserve">sudo ln -s </w:t>
+      <w:proofErr w:type="spellStart"/>
+      <w:r>
+        <w:t>sudo</w:t>
+      </w:r>
+      <w:proofErr w:type="spellEnd"/>
+      <w:r>
+        <w:t xml:space="preserve"> ln -s </w:t>
       </w:r>
       <w:r>
         <w:t>/opt/homebrew/Cellar/bash/5.2.12</w:t>
       </w:r>
       <w:r>
-        <w:t>/bin/bash /usr/local/bin</w:t>
+        <w:t>/bin/bash /</w:t>
+      </w:r>
+      <w:proofErr w:type="spellStart"/>
+      <w:r>
+        <w:t>usr</w:t>
+      </w:r>
+      <w:proofErr w:type="spellEnd"/>
+      <w:r>
+        <w:t>/local/bin</w:t>
       </w:r>
     </w:p>
     <w:p>
@@ -1293,20 +1602,38 @@
       <w:r>
         <w:tab/>
       </w:r>
-      <w:r>
-        <w:t xml:space="preserve">sudo ln -s </w:t>
+      <w:proofErr w:type="spellStart"/>
+      <w:r>
+        <w:t>sudo</w:t>
+      </w:r>
+      <w:proofErr w:type="spellEnd"/>
+      <w:r>
+        <w:t xml:space="preserve"> ln -s </w:t>
       </w:r>
       <w:r>
         <w:t>/opt/homebrew/Cellar/bash/5.2.12</w:t>
       </w:r>
       <w:r>
-        <w:t>/bin/bash</w:t>
+        <w:t>/bin/</w:t>
+      </w:r>
+      <w:proofErr w:type="spellStart"/>
+      <w:r>
+        <w:t>bash</w:t>
       </w:r>
       <w:r>
         <w:t>bug</w:t>
       </w:r>
-      <w:r>
-        <w:t xml:space="preserve"> /usr/local/bin</w:t>
+      <w:proofErr w:type="spellEnd"/>
+      <w:r>
+        <w:t xml:space="preserve"> /</w:t>
+      </w:r>
+      <w:proofErr w:type="spellStart"/>
+      <w:r>
+        <w:t>usr</w:t>
+      </w:r>
+      <w:proofErr w:type="spellEnd"/>
+      <w:r>
+        <w:t>/local/bin</w:t>
       </w:r>
     </w:p>
     <w:p>
@@ -1365,6 +1692,7 @@
       <w:pPr>
         <w:spacing w:after="0"/>
       </w:pPr>
+      <w:proofErr w:type="spellStart"/>
       <w:r>
         <w:rPr>
           <w:b/>
@@ -1372,6 +1700,7 @@
         </w:rPr>
         <w:t>Freesurfer</w:t>
       </w:r>
+      <w:proofErr w:type="spellEnd"/>
       <w:r>
         <w:rPr>
           <w:b/>
@@ -1480,7 +1809,23 @@
           <w:sz w:val="18"/>
           <w:szCs w:val="18"/>
         </w:rPr>
-        <w:t>curl -O &lt;freesurfer URL&gt;</w:t>
+        <w:t>curl -O &lt;</w:t>
+      </w:r>
+      <w:proofErr w:type="spellStart"/>
+      <w:r>
+        <w:rPr>
+          <w:sz w:val="18"/>
+          <w:szCs w:val="18"/>
+        </w:rPr>
+        <w:t>freesurfer</w:t>
+      </w:r>
+      <w:proofErr w:type="spellEnd"/>
+      <w:r>
+        <w:rPr>
+          <w:sz w:val="18"/>
+          <w:szCs w:val="18"/>
+        </w:rPr>
+        <w:t xml:space="preserve"> URL&gt;</w:t>
       </w:r>
     </w:p>
     <w:p>
@@ -1539,12 +1884,37 @@
         </w:rPr>
         <w:t xml:space="preserve">% </w:t>
       </w:r>
-      <w:r>
-        <w:rPr>
-          <w:sz w:val="18"/>
-          <w:szCs w:val="18"/>
-        </w:rPr>
-        <w:t>sudo tar -C &lt;where to install&gt; -zxvpf &lt;downloaded file&gt;</w:t>
+      <w:proofErr w:type="spellStart"/>
+      <w:r>
+        <w:rPr>
+          <w:sz w:val="18"/>
+          <w:szCs w:val="18"/>
+        </w:rPr>
+        <w:t>sudo</w:t>
+      </w:r>
+      <w:proofErr w:type="spellEnd"/>
+      <w:r>
+        <w:rPr>
+          <w:sz w:val="18"/>
+          <w:szCs w:val="18"/>
+        </w:rPr>
+        <w:t xml:space="preserve"> tar -C &lt;where to install&gt; -</w:t>
+      </w:r>
+      <w:proofErr w:type="spellStart"/>
+      <w:r>
+        <w:rPr>
+          <w:sz w:val="18"/>
+          <w:szCs w:val="18"/>
+        </w:rPr>
+        <w:t>zxvpf</w:t>
+      </w:r>
+      <w:proofErr w:type="spellEnd"/>
+      <w:r>
+        <w:rPr>
+          <w:sz w:val="18"/>
+          <w:szCs w:val="18"/>
+        </w:rPr>
+        <w:t xml:space="preserve"> &lt;downloaded file&gt;</w:t>
       </w:r>
     </w:p>
     <w:p>
@@ -1587,13 +1957,31 @@
         </w:rPr>
         <w:t xml:space="preserve">% </w:t>
       </w:r>
-      <w:r>
-        <w:rPr>
-          <w:sz w:val="18"/>
-          <w:szCs w:val="18"/>
-        </w:rPr>
-        <w:t>sudo mkdir</w:t>
-      </w:r>
+      <w:proofErr w:type="spellStart"/>
+      <w:r>
+        <w:rPr>
+          <w:sz w:val="18"/>
+          <w:szCs w:val="18"/>
+        </w:rPr>
+        <w:t>sudo</w:t>
+      </w:r>
+      <w:proofErr w:type="spellEnd"/>
+      <w:r>
+        <w:rPr>
+          <w:sz w:val="18"/>
+          <w:szCs w:val="18"/>
+        </w:rPr>
+        <w:t xml:space="preserve"> </w:t>
+      </w:r>
+      <w:proofErr w:type="spellStart"/>
+      <w:r>
+        <w:rPr>
+          <w:sz w:val="18"/>
+          <w:szCs w:val="18"/>
+        </w:rPr>
+        <w:t>mkdir</w:t>
+      </w:r>
+      <w:proofErr w:type="spellEnd"/>
       <w:r>
         <w:rPr>
           <w:sz w:val="18"/>
@@ -1606,8 +1994,17 @@
           <w:sz w:val="18"/>
           <w:szCs w:val="18"/>
         </w:rPr>
-        <w:t xml:space="preserve"> /Applications/freesurfer</w:t>
-      </w:r>
+        <w:t xml:space="preserve"> /Applications/</w:t>
+      </w:r>
+      <w:proofErr w:type="spellStart"/>
+      <w:r>
+        <w:rPr>
+          <w:sz w:val="18"/>
+          <w:szCs w:val="18"/>
+        </w:rPr>
+        <w:t>freesurfer</w:t>
+      </w:r>
+      <w:proofErr w:type="spellEnd"/>
       <w:r>
         <w:rPr>
           <w:sz w:val="18"/>
@@ -1632,12 +2029,53 @@
         </w:rPr>
         <w:t xml:space="preserve">% </w:t>
       </w:r>
-      <w:r>
-        <w:rPr>
-          <w:sz w:val="18"/>
-          <w:szCs w:val="18"/>
-        </w:rPr>
-        <w:t xml:space="preserve">sudo tar -C /Applications/freesurfer -zxvpf </w:t>
+      <w:proofErr w:type="spellStart"/>
+      <w:r>
+        <w:rPr>
+          <w:sz w:val="18"/>
+          <w:szCs w:val="18"/>
+        </w:rPr>
+        <w:t>sudo</w:t>
+      </w:r>
+      <w:proofErr w:type="spellEnd"/>
+      <w:r>
+        <w:rPr>
+          <w:sz w:val="18"/>
+          <w:szCs w:val="18"/>
+        </w:rPr>
+        <w:t xml:space="preserve"> tar -C /Applications/</w:t>
+      </w:r>
+      <w:proofErr w:type="spellStart"/>
+      <w:r>
+        <w:rPr>
+          <w:sz w:val="18"/>
+          <w:szCs w:val="18"/>
+        </w:rPr>
+        <w:t>freesurfer</w:t>
+      </w:r>
+      <w:proofErr w:type="spellEnd"/>
+      <w:r>
+        <w:rPr>
+          <w:sz w:val="18"/>
+          <w:szCs w:val="18"/>
+        </w:rPr>
+        <w:t xml:space="preserve"> -</w:t>
+      </w:r>
+      <w:proofErr w:type="spellStart"/>
+      <w:r>
+        <w:rPr>
+          <w:sz w:val="18"/>
+          <w:szCs w:val="18"/>
+        </w:rPr>
+        <w:t>zxvpf</w:t>
+      </w:r>
+      <w:proofErr w:type="spellEnd"/>
+      <w:r>
+        <w:rPr>
+          <w:sz w:val="18"/>
+          <w:szCs w:val="18"/>
+        </w:rPr>
+        <w:t xml:space="preserve"> </w:t>
       </w:r>
       <w:r>
         <w:rPr>
@@ -1683,14 +2121,78 @@
           <w:sz w:val="18"/>
           <w:szCs w:val="18"/>
         </w:rPr>
-        <w:t xml:space="preserve">% sudo </w:t>
-      </w:r>
-      <w:r>
-        <w:rPr>
-          <w:sz w:val="18"/>
-          <w:szCs w:val="18"/>
-        </w:rPr>
-        <w:t>mv /Applications/freesurfer/freesurfer /Applications/freesurfer/&lt;version&gt;</w:t>
+        <w:t xml:space="preserve">% </w:t>
+      </w:r>
+      <w:proofErr w:type="spellStart"/>
+      <w:r>
+        <w:rPr>
+          <w:sz w:val="18"/>
+          <w:szCs w:val="18"/>
+        </w:rPr>
+        <w:t>sudo</w:t>
+      </w:r>
+      <w:proofErr w:type="spellEnd"/>
+      <w:r>
+        <w:rPr>
+          <w:sz w:val="18"/>
+          <w:szCs w:val="18"/>
+        </w:rPr>
+        <w:t xml:space="preserve"> </w:t>
+      </w:r>
+      <w:r>
+        <w:rPr>
+          <w:sz w:val="18"/>
+          <w:szCs w:val="18"/>
+        </w:rPr>
+        <w:t>mv /Applications/</w:t>
+      </w:r>
+      <w:proofErr w:type="spellStart"/>
+      <w:r>
+        <w:rPr>
+          <w:sz w:val="18"/>
+          <w:szCs w:val="18"/>
+        </w:rPr>
+        <w:t>freesurfer</w:t>
+      </w:r>
+      <w:proofErr w:type="spellEnd"/>
+      <w:r>
+        <w:rPr>
+          <w:sz w:val="18"/>
+          <w:szCs w:val="18"/>
+        </w:rPr>
+        <w:t>/</w:t>
+      </w:r>
+      <w:proofErr w:type="spellStart"/>
+      <w:r>
+        <w:rPr>
+          <w:sz w:val="18"/>
+          <w:szCs w:val="18"/>
+        </w:rPr>
+        <w:t>freesurfer</w:t>
+      </w:r>
+      <w:proofErr w:type="spellEnd"/>
+      <w:r>
+        <w:rPr>
+          <w:sz w:val="18"/>
+          <w:szCs w:val="18"/>
+        </w:rPr>
+        <w:t xml:space="preserve"> /Applications/</w:t>
+      </w:r>
+      <w:proofErr w:type="spellStart"/>
+      <w:r>
+        <w:rPr>
+          <w:sz w:val="18"/>
+          <w:szCs w:val="18"/>
+        </w:rPr>
+        <w:t>freesurfer</w:t>
+      </w:r>
+      <w:proofErr w:type="spellEnd"/>
+      <w:r>
+        <w:rPr>
+          <w:sz w:val="18"/>
+          <w:szCs w:val="18"/>
+        </w:rPr>
+        <w:t>/&lt;version&gt;</w:t>
       </w:r>
     </w:p>
     <w:p>
@@ -1717,14 +2219,78 @@
           <w:sz w:val="18"/>
           <w:szCs w:val="18"/>
         </w:rPr>
-        <w:t>% sudo m</w:t>
-      </w:r>
-      <w:r>
-        <w:rPr>
-          <w:sz w:val="18"/>
-          <w:szCs w:val="18"/>
-        </w:rPr>
-        <w:t>v /Applications/freesurfer/freesurfer  /Applications/freesurfer/7.</w:t>
+        <w:t xml:space="preserve">% </w:t>
+      </w:r>
+      <w:proofErr w:type="spellStart"/>
+      <w:r>
+        <w:rPr>
+          <w:sz w:val="18"/>
+          <w:szCs w:val="18"/>
+        </w:rPr>
+        <w:t>sudo</w:t>
+      </w:r>
+      <w:proofErr w:type="spellEnd"/>
+      <w:r>
+        <w:rPr>
+          <w:sz w:val="18"/>
+          <w:szCs w:val="18"/>
+        </w:rPr>
+        <w:t xml:space="preserve"> m</w:t>
+      </w:r>
+      <w:r>
+        <w:rPr>
+          <w:sz w:val="18"/>
+          <w:szCs w:val="18"/>
+        </w:rPr>
+        <w:t>v /Applications/</w:t>
+      </w:r>
+      <w:proofErr w:type="spellStart"/>
+      <w:r>
+        <w:rPr>
+          <w:sz w:val="18"/>
+          <w:szCs w:val="18"/>
+        </w:rPr>
+        <w:t>freesurfer</w:t>
+      </w:r>
+      <w:proofErr w:type="spellEnd"/>
+      <w:r>
+        <w:rPr>
+          <w:sz w:val="18"/>
+          <w:szCs w:val="18"/>
+        </w:rPr>
+        <w:t>/</w:t>
+      </w:r>
+      <w:proofErr w:type="spellStart"/>
+      <w:r>
+        <w:rPr>
+          <w:sz w:val="18"/>
+          <w:szCs w:val="18"/>
+        </w:rPr>
+        <w:t>freesurfer</w:t>
+      </w:r>
+      <w:proofErr w:type="spellEnd"/>
+      <w:r>
+        <w:rPr>
+          <w:sz w:val="18"/>
+          <w:szCs w:val="18"/>
+        </w:rPr>
+        <w:t xml:space="preserve">  /Applications/</w:t>
+      </w:r>
+      <w:proofErr w:type="spellStart"/>
+      <w:r>
+        <w:rPr>
+          <w:sz w:val="18"/>
+          <w:szCs w:val="18"/>
+        </w:rPr>
+        <w:t>freesurfer</w:t>
+      </w:r>
+      <w:proofErr w:type="spellEnd"/>
+      <w:r>
+        <w:rPr>
+          <w:sz w:val="18"/>
+          <w:szCs w:val="18"/>
+        </w:rPr>
+        <w:t>/7.</w:t>
       </w:r>
       <w:r>
         <w:rPr>
@@ -1768,14 +2334,46 @@
           <w:sz w:val="18"/>
           <w:szCs w:val="18"/>
         </w:rPr>
-        <w:t xml:space="preserve">% sudo mv license.txt </w:t>
-      </w:r>
-      <w:r>
-        <w:rPr>
-          <w:sz w:val="18"/>
-          <w:szCs w:val="18"/>
-        </w:rPr>
-        <w:t>/Applications/freesurfer/&lt;version&gt;</w:t>
+        <w:t xml:space="preserve">% </w:t>
+      </w:r>
+      <w:proofErr w:type="spellStart"/>
+      <w:r>
+        <w:rPr>
+          <w:sz w:val="18"/>
+          <w:szCs w:val="18"/>
+        </w:rPr>
+        <w:t>sudo</w:t>
+      </w:r>
+      <w:proofErr w:type="spellEnd"/>
+      <w:r>
+        <w:rPr>
+          <w:sz w:val="18"/>
+          <w:szCs w:val="18"/>
+        </w:rPr>
+        <w:t xml:space="preserve"> mv license.txt </w:t>
+      </w:r>
+      <w:r>
+        <w:rPr>
+          <w:sz w:val="18"/>
+          <w:szCs w:val="18"/>
+        </w:rPr>
+        <w:t>/Applications/</w:t>
+      </w:r>
+      <w:proofErr w:type="spellStart"/>
+      <w:r>
+        <w:rPr>
+          <w:sz w:val="18"/>
+          <w:szCs w:val="18"/>
+        </w:rPr>
+        <w:t>freesurfer</w:t>
+      </w:r>
+      <w:proofErr w:type="spellEnd"/>
+      <w:r>
+        <w:rPr>
+          <w:sz w:val="18"/>
+          <w:szCs w:val="18"/>
+        </w:rPr>
+        <w:t>/&lt;version&gt;</w:t>
       </w:r>
     </w:p>
     <w:p>
@@ -1801,19 +2399,44 @@
         <w:tab/>
         <w:t xml:space="preserve">% </w:t>
       </w:r>
-      <w:r>
-        <w:rPr>
-          <w:sz w:val="18"/>
-          <w:szCs w:val="18"/>
-        </w:rPr>
-        <w:t>sudo mv license.txt /</w:t>
-      </w:r>
-      <w:r>
-        <w:rPr>
-          <w:sz w:val="18"/>
-          <w:szCs w:val="18"/>
-        </w:rPr>
-        <w:t>Applications/freesurfer/7.4.1</w:t>
+      <w:proofErr w:type="spellStart"/>
+      <w:r>
+        <w:rPr>
+          <w:sz w:val="18"/>
+          <w:szCs w:val="18"/>
+        </w:rPr>
+        <w:t>sudo</w:t>
+      </w:r>
+      <w:proofErr w:type="spellEnd"/>
+      <w:r>
+        <w:rPr>
+          <w:sz w:val="18"/>
+          <w:szCs w:val="18"/>
+        </w:rPr>
+        <w:t xml:space="preserve"> mv license.txt /</w:t>
+      </w:r>
+      <w:r>
+        <w:rPr>
+          <w:sz w:val="18"/>
+          <w:szCs w:val="18"/>
+        </w:rPr>
+        <w:t>Applications/</w:t>
+      </w:r>
+      <w:proofErr w:type="spellStart"/>
+      <w:r>
+        <w:rPr>
+          <w:sz w:val="18"/>
+          <w:szCs w:val="18"/>
+        </w:rPr>
+        <w:t>freesurfer</w:t>
+      </w:r>
+      <w:proofErr w:type="spellEnd"/>
+      <w:r>
+        <w:rPr>
+          <w:sz w:val="18"/>
+          <w:szCs w:val="18"/>
+        </w:rPr>
+        <w:t>/7.4.1</w:t>
       </w:r>
     </w:p>
     <w:p>
@@ -1845,7 +2468,21 @@
         <w:rPr>
           <w:b/>
         </w:rPr>
-        <w:t xml:space="preserve">used by Tim Coalson’s CiftiLib which is used by </w:t>
+        <w:t xml:space="preserve">used by Tim Coalson’s </w:t>
+      </w:r>
+      <w:proofErr w:type="spellStart"/>
+      <w:r>
+        <w:rPr>
+          <w:b/>
+        </w:rPr>
+        <w:t>CiftiLib</w:t>
+      </w:r>
+      <w:proofErr w:type="spellEnd"/>
+      <w:r>
+        <w:rPr>
+          <w:b/>
+        </w:rPr>
+        <w:t xml:space="preserve"> which is used by </w:t>
       </w:r>
       <w:r>
         <w:rPr>
@@ -1872,8 +2509,29 @@
       <w:r>
         <w:tab/>
       </w:r>
-      <w:r>
-        <w:t>sudo chown -R $(whoami) /opt/homebrew</w:t>
+      <w:proofErr w:type="spellStart"/>
+      <w:r>
+        <w:t>sudo</w:t>
+      </w:r>
+      <w:proofErr w:type="spellEnd"/>
+      <w:r>
+        <w:t xml:space="preserve"> </w:t>
+      </w:r>
+      <w:proofErr w:type="spellStart"/>
+      <w:r>
+        <w:t>chown</w:t>
+      </w:r>
+      <w:proofErr w:type="spellEnd"/>
+      <w:r>
+        <w:t xml:space="preserve"> -R $(</w:t>
+      </w:r>
+      <w:proofErr w:type="spellStart"/>
+      <w:r>
+        <w:t>whoami</w:t>
+      </w:r>
+      <w:proofErr w:type="spellEnd"/>
+      <w:r>
+        <w:t>) /opt/homebrew</w:t>
       </w:r>
     </w:p>
     <w:p>
@@ -1958,13 +2616,41 @@
         <w:rPr>
           <w:b/>
         </w:rPr>
-        <w:t xml:space="preserve"> and Tim Coalson’s CiftiLib. Freesurf</w:t>
-      </w:r>
-      <w:r>
-        <w:rPr>
-          <w:b/>
-        </w:rPr>
-        <w:t xml:space="preserve">er also has OpenMP capability, </w:t>
+        <w:t xml:space="preserve"> and Tim Coalson’s </w:t>
+      </w:r>
+      <w:proofErr w:type="spellStart"/>
+      <w:r>
+        <w:rPr>
+          <w:b/>
+        </w:rPr>
+        <w:t>CiftiLib</w:t>
+      </w:r>
+      <w:proofErr w:type="spellEnd"/>
+      <w:r>
+        <w:rPr>
+          <w:b/>
+        </w:rPr>
+        <w:t xml:space="preserve">. </w:t>
+      </w:r>
+      <w:proofErr w:type="spellStart"/>
+      <w:r>
+        <w:rPr>
+          <w:b/>
+        </w:rPr>
+        <w:t>Freesurf</w:t>
+      </w:r>
+      <w:r>
+        <w:rPr>
+          <w:b/>
+        </w:rPr>
+        <w:t>er</w:t>
+      </w:r>
+      <w:proofErr w:type="spellEnd"/>
+      <w:r>
+        <w:rPr>
+          <w:b/>
+        </w:rPr>
+        <w:t xml:space="preserve"> also has OpenMP capability, </w:t>
       </w:r>
       <w:r>
         <w:rPr>
@@ -1995,19 +2681,29 @@
         <w:tab/>
       </w:r>
       <w:r>
-        <w:t>/opt/homebrew/bin/brew install llvm</w:t>
-      </w:r>
-    </w:p>
-    <w:p>
-      <w:pPr>
-        <w:spacing w:after="0"/>
-      </w:pPr>
-      <w:r>
-        <w:tab/>
-      </w:r>
-      <w:r>
-        <w:t>/opt/homebrew/bin/brew install libomp</w:t>
-      </w:r>
+        <w:t xml:space="preserve">/opt/homebrew/bin/brew install </w:t>
+      </w:r>
+      <w:proofErr w:type="spellStart"/>
+      <w:r>
+        <w:t>llvm</w:t>
+      </w:r>
+      <w:proofErr w:type="spellEnd"/>
+    </w:p>
+    <w:p>
+      <w:pPr>
+        <w:spacing w:after="0"/>
+      </w:pPr>
+      <w:r>
+        <w:tab/>
+      </w:r>
+      <w:r>
+        <w:t xml:space="preserve">/opt/homebrew/bin/brew install </w:t>
+      </w:r>
+      <w:proofErr w:type="spellStart"/>
+      <w:r>
+        <w:t>libomp</w:t>
+      </w:r>
+      <w:proofErr w:type="spellEnd"/>
     </w:p>
     <w:p>
       <w:pPr>
@@ -2044,7 +2740,21 @@
         <w:rPr>
           <w:b/>
         </w:rPr>
-        <w:t xml:space="preserve"> Coalson’s CiftiLib which is used by </w:t>
+        <w:t xml:space="preserve"> Coalson’s </w:t>
+      </w:r>
+      <w:proofErr w:type="spellStart"/>
+      <w:r>
+        <w:rPr>
+          <w:b/>
+        </w:rPr>
+        <w:t>CiftiLib</w:t>
+      </w:r>
+      <w:proofErr w:type="spellEnd"/>
+      <w:r>
+        <w:rPr>
+          <w:b/>
+        </w:rPr>
+        <w:t xml:space="preserve"> which is used by </w:t>
       </w:r>
       <w:r>
         <w:rPr>
@@ -2090,6 +2800,7 @@
           <w:b/>
         </w:rPr>
       </w:pPr>
+      <w:proofErr w:type="spellStart"/>
       <w:r>
         <w:rPr>
           <w:b/>
@@ -2097,6 +2808,7 @@
         </w:rPr>
         <w:t>pkgconfig</w:t>
       </w:r>
+      <w:proofErr w:type="spellEnd"/>
       <w:r>
         <w:rPr>
           <w:b/>
@@ -2107,7 +2819,35 @@
         <w:rPr>
           <w:b/>
         </w:rPr>
-        <w:t xml:space="preserve">used by cmake and CiftiLib which are used by </w:t>
+        <w:t xml:space="preserve">used by </w:t>
+      </w:r>
+      <w:proofErr w:type="spellStart"/>
+      <w:r>
+        <w:rPr>
+          <w:b/>
+        </w:rPr>
+        <w:t>cmake</w:t>
+      </w:r>
+      <w:proofErr w:type="spellEnd"/>
+      <w:r>
+        <w:rPr>
+          <w:b/>
+        </w:rPr>
+        <w:t xml:space="preserve"> and </w:t>
+      </w:r>
+      <w:proofErr w:type="spellStart"/>
+      <w:r>
+        <w:rPr>
+          <w:b/>
+        </w:rPr>
+        <w:t>CiftiLib</w:t>
+      </w:r>
+      <w:proofErr w:type="spellEnd"/>
+      <w:r>
+        <w:rPr>
+          <w:b/>
+        </w:rPr>
+        <w:t xml:space="preserve"> which are used by </w:t>
       </w:r>
       <w:r>
         <w:rPr>
@@ -2153,6 +2893,7 @@
           <w:b/>
         </w:rPr>
       </w:pPr>
+      <w:proofErr w:type="spellStart"/>
       <w:r>
         <w:rPr>
           <w:b/>
@@ -2160,6 +2901,7 @@
         </w:rPr>
         <w:t>cmake</w:t>
       </w:r>
+      <w:proofErr w:type="spellEnd"/>
       <w:r>
         <w:rPr>
           <w:b/>
@@ -2170,7 +2912,21 @@
         <w:rPr>
           <w:b/>
         </w:rPr>
-        <w:t xml:space="preserve">used to build Tim Coalson’s CiftiLib and also used to build </w:t>
+        <w:t xml:space="preserve">used to build Tim Coalson’s </w:t>
+      </w:r>
+      <w:proofErr w:type="spellStart"/>
+      <w:r>
+        <w:rPr>
+          <w:b/>
+        </w:rPr>
+        <w:t>CiftiLib</w:t>
+      </w:r>
+      <w:proofErr w:type="spellEnd"/>
+      <w:r>
+        <w:rPr>
+          <w:b/>
+        </w:rPr>
+        <w:t xml:space="preserve"> and also used to build </w:t>
       </w:r>
       <w:r>
         <w:rPr>
@@ -2201,21 +2957,27 @@
         <w:tab/>
       </w:r>
       <w:r>
-        <w:t>/opt/homebrew/bin/brew install cmake</w:t>
-      </w:r>
-    </w:p>
-    <w:p>
-      <w:pPr>
-        <w:spacing w:after="0"/>
-      </w:pPr>
-    </w:p>
-    <w:p>
-      <w:pPr>
-        <w:spacing w:after="0"/>
-        <w:rPr>
-          <w:b/>
-        </w:rPr>
-      </w:pPr>
+        <w:t xml:space="preserve">/opt/homebrew/bin/brew install </w:t>
+      </w:r>
+      <w:proofErr w:type="spellStart"/>
+      <w:r>
+        <w:t>cmake</w:t>
+      </w:r>
+      <w:proofErr w:type="spellEnd"/>
+    </w:p>
+    <w:p>
+      <w:pPr>
+        <w:spacing w:after="0"/>
+      </w:pPr>
+    </w:p>
+    <w:p>
+      <w:pPr>
+        <w:spacing w:after="0"/>
+        <w:rPr>
+          <w:b/>
+        </w:rPr>
+      </w:pPr>
+      <w:proofErr w:type="spellStart"/>
       <w:r>
         <w:rPr>
           <w:b/>
@@ -2223,6 +2985,7 @@
         </w:rPr>
         <w:t>pdfreader</w:t>
       </w:r>
+      <w:proofErr w:type="spellEnd"/>
       <w:r>
         <w:rPr>
           <w:b/>
@@ -2283,8 +3046,13 @@
         <w:tab/>
       </w:r>
       <w:r>
-        <w:t>pip3 install setuptools</w:t>
-      </w:r>
+        <w:t xml:space="preserve">pip3 install </w:t>
+      </w:r>
+      <w:proofErr w:type="spellStart"/>
+      <w:r>
+        <w:t>setuptools</w:t>
+      </w:r>
+      <w:proofErr w:type="spellEnd"/>
     </w:p>
     <w:p>
       <w:pPr>
@@ -2302,7 +3070,15 @@
         <w:tab/>
       </w:r>
       <w:r>
-        <w:t>pip3 install pdfreader --break-system-packages</w:t>
+        <w:t xml:space="preserve">pip3 install </w:t>
+      </w:r>
+      <w:proofErr w:type="spellStart"/>
+      <w:r>
+        <w:t>pdfreader</w:t>
+      </w:r>
+      <w:proofErr w:type="spellEnd"/>
+      <w:r>
+        <w:t xml:space="preserve"> --break-system-packages</w:t>
       </w:r>
     </w:p>
     <w:p>
@@ -2364,7 +3140,15 @@
         <w:t xml:space="preserve">Troubleshooting: </w:t>
       </w:r>
       <w:r>
-        <w:t xml:space="preserve">for some versions of Mac OS, you may need to permanently bypass security via the following process, for each wb_XX file in the </w:t>
+        <w:t xml:space="preserve">for some versions of Mac OS, you may need to permanently bypass security via the following process, for each </w:t>
+      </w:r>
+      <w:proofErr w:type="spellStart"/>
+      <w:r>
+        <w:t>wb_XX</w:t>
+      </w:r>
+      <w:proofErr w:type="spellEnd"/>
+      <w:r>
+        <w:t xml:space="preserve"> file in the </w:t>
       </w:r>
       <w:r>
         <w:t>bin_macos64X folder:</w:t>
@@ -2446,7 +3230,23 @@
           <w:b/>
           <w:bCs/>
         </w:rPr>
-        <w:t>Converts dicom files to nifti format</w:t>
+        <w:t xml:space="preserve">Converts </w:t>
+      </w:r>
+      <w:proofErr w:type="spellStart"/>
+      <w:r>
+        <w:rPr>
+          <w:b/>
+          <w:bCs/>
+        </w:rPr>
+        <w:t>dicom</w:t>
+      </w:r>
+      <w:proofErr w:type="spellEnd"/>
+      <w:r>
+        <w:rPr>
+          <w:b/>
+          <w:bCs/>
+        </w:rPr>
+        <w:t xml:space="preserve"> files to nifti format</w:t>
       </w:r>
       <w:r>
         <w:rPr>
@@ -2460,32 +3260,100 @@
           <w:b/>
           <w:bCs/>
         </w:rPr>
-        <w:t xml:space="preserve"> that FSL includes dcm2niix in /usr/local/fsl/bin. You can check to see if it is the latest release.</w:t>
-      </w:r>
-    </w:p>
-    <w:p>
-      <w:pPr>
-        <w:spacing w:after="0"/>
-        <w:rPr>
-          <w:bCs/>
-          <w:sz w:val="18"/>
-          <w:szCs w:val="18"/>
-        </w:rPr>
-      </w:pPr>
-      <w:r>
-        <w:rPr>
-          <w:b/>
-          <w:bCs/>
-        </w:rPr>
-        <w:tab/>
-      </w:r>
-      <w:r>
-        <w:rPr>
-          <w:bCs/>
-          <w:sz w:val="18"/>
-          <w:szCs w:val="18"/>
-        </w:rPr>
-        <w:t>% /usr/local/fsl/bin/dcm2niix</w:t>
+        <w:t xml:space="preserve"> that FSL includes dcm2niix in /</w:t>
+      </w:r>
+      <w:proofErr w:type="spellStart"/>
+      <w:r>
+        <w:rPr>
+          <w:b/>
+          <w:bCs/>
+        </w:rPr>
+        <w:t>usr</w:t>
+      </w:r>
+      <w:proofErr w:type="spellEnd"/>
+      <w:r>
+        <w:rPr>
+          <w:b/>
+          <w:bCs/>
+        </w:rPr>
+        <w:t>/local/</w:t>
+      </w:r>
+      <w:proofErr w:type="spellStart"/>
+      <w:r>
+        <w:rPr>
+          <w:b/>
+          <w:bCs/>
+        </w:rPr>
+        <w:t>fsl</w:t>
+      </w:r>
+      <w:proofErr w:type="spellEnd"/>
+      <w:r>
+        <w:rPr>
+          <w:b/>
+          <w:bCs/>
+        </w:rPr>
+        <w:t>/bin. You can check to see if it is the latest release.</w:t>
+      </w:r>
+    </w:p>
+    <w:p>
+      <w:pPr>
+        <w:spacing w:after="0"/>
+        <w:rPr>
+          <w:bCs/>
+          <w:sz w:val="18"/>
+          <w:szCs w:val="18"/>
+        </w:rPr>
+      </w:pPr>
+      <w:r>
+        <w:rPr>
+          <w:b/>
+          <w:bCs/>
+        </w:rPr>
+        <w:tab/>
+      </w:r>
+      <w:r>
+        <w:rPr>
+          <w:bCs/>
+          <w:sz w:val="18"/>
+          <w:szCs w:val="18"/>
+        </w:rPr>
+        <w:t>% /</w:t>
+      </w:r>
+      <w:proofErr w:type="spellStart"/>
+      <w:r>
+        <w:rPr>
+          <w:bCs/>
+          <w:sz w:val="18"/>
+          <w:szCs w:val="18"/>
+        </w:rPr>
+        <w:t>usr</w:t>
+      </w:r>
+      <w:proofErr w:type="spellEnd"/>
+      <w:r>
+        <w:rPr>
+          <w:bCs/>
+          <w:sz w:val="18"/>
+          <w:szCs w:val="18"/>
+        </w:rPr>
+        <w:t>/local/</w:t>
+      </w:r>
+      <w:proofErr w:type="spellStart"/>
+      <w:r>
+        <w:rPr>
+          <w:bCs/>
+          <w:sz w:val="18"/>
+          <w:szCs w:val="18"/>
+        </w:rPr>
+        <w:t>fsl</w:t>
+      </w:r>
+      <w:proofErr w:type="spellEnd"/>
+      <w:r>
+        <w:rPr>
+          <w:bCs/>
+          <w:sz w:val="18"/>
+          <w:szCs w:val="18"/>
+        </w:rPr>
+        <w:t>/bin/dcm2niix</w:t>
       </w:r>
     </w:p>
     <w:p>
@@ -2572,26 +3440,78 @@
           <w:bCs/>
           <w:u w:val="single"/>
         </w:rPr>
-        <w:t>Update .bash_profile</w:t>
-      </w:r>
+        <w:t>Update .</w:t>
+      </w:r>
+      <w:proofErr w:type="spellStart"/>
       <w:r>
         <w:rPr>
           <w:b/>
           <w:bCs/>
           <w:u w:val="single"/>
         </w:rPr>
-        <w:t>/.zshrc</w:t>
-      </w:r>
-    </w:p>
-    <w:p>
-      <w:r>
-        <w:t>There are a variety of ways to set up your environment. If you work within the bash shell, you may wish to add variables to your .bash_profile. If instead you work within mac’s native z shell, you may wish to create a .zshrc. Here is a</w:t>
+        <w:t>bash_profile</w:t>
+      </w:r>
+      <w:proofErr w:type="spellEnd"/>
+      <w:r>
+        <w:rPr>
+          <w:b/>
+          <w:bCs/>
+          <w:u w:val="single"/>
+        </w:rPr>
+        <w:t>/.</w:t>
+      </w:r>
+      <w:proofErr w:type="spellStart"/>
+      <w:r>
+        <w:rPr>
+          <w:b/>
+          <w:bCs/>
+          <w:u w:val="single"/>
+        </w:rPr>
+        <w:t>zshrc</w:t>
+      </w:r>
+      <w:proofErr w:type="spellEnd"/>
+    </w:p>
+    <w:p>
+      <w:r>
+        <w:t>There are a variety of ways to set up your environment. If you work within the bash shell, you may wish to add variables to your .</w:t>
+      </w:r>
+      <w:proofErr w:type="spellStart"/>
+      <w:r>
+        <w:t>bash_profile</w:t>
+      </w:r>
+      <w:proofErr w:type="spellEnd"/>
+      <w:r>
+        <w:t>. If instead you work within mac’s native z shell, you may wish to create a .</w:t>
+      </w:r>
+      <w:proofErr w:type="spellStart"/>
+      <w:r>
+        <w:t>zshrc</w:t>
+      </w:r>
+      <w:proofErr w:type="spellEnd"/>
+      <w:r>
+        <w:t>. Here is a</w:t>
       </w:r>
       <w:r>
         <w:t xml:space="preserve"> rough </w:t>
       </w:r>
       <w:r>
-        <w:t>example of a.bash_profile or .zshrc. Make sure to update the paths for your machine</w:t>
+        <w:t xml:space="preserve">example of </w:t>
+      </w:r>
+      <w:proofErr w:type="spellStart"/>
+      <w:r>
+        <w:t>a.bash_profile</w:t>
+      </w:r>
+      <w:proofErr w:type="spellEnd"/>
+      <w:r>
+        <w:t xml:space="preserve"> or .</w:t>
+      </w:r>
+      <w:proofErr w:type="spellStart"/>
+      <w:r>
+        <w:t>zshrc</w:t>
+      </w:r>
+      <w:proofErr w:type="spellEnd"/>
+      <w:r>
+        <w:t>. Make sure to update the paths for your machine</w:t>
       </w:r>
       <w:r>
         <w:t>.</w:t>
@@ -2606,68 +3526,93 @@
           <w:szCs w:val="18"/>
         </w:rPr>
       </w:pPr>
-      <w:r>
-        <w:rPr>
-          <w:sz w:val="18"/>
-          <w:szCs w:val="18"/>
-        </w:rPr>
-        <w:t>umask 002</w:t>
-      </w:r>
-      <w:r>
-        <w:rPr>
-          <w:sz w:val="18"/>
-          <w:szCs w:val="18"/>
-        </w:rPr>
-        <w:tab/>
-      </w:r>
-      <w:r>
-        <w:rPr>
-          <w:sz w:val="18"/>
-          <w:szCs w:val="18"/>
-        </w:rPr>
-        <w:tab/>
-      </w:r>
-      <w:r>
-        <w:rPr>
-          <w:sz w:val="18"/>
-          <w:szCs w:val="18"/>
-        </w:rPr>
-        <w:tab/>
-      </w:r>
-      <w:r>
-        <w:rPr>
-          <w:sz w:val="18"/>
-          <w:szCs w:val="18"/>
-        </w:rPr>
-        <w:tab/>
-      </w:r>
-      <w:r>
-        <w:rPr>
-          <w:sz w:val="18"/>
-          <w:szCs w:val="18"/>
-        </w:rPr>
-        <w:tab/>
-      </w:r>
-      <w:r>
-        <w:rPr>
-          <w:sz w:val="18"/>
-          <w:szCs w:val="18"/>
-        </w:rPr>
-        <w:tab/>
-      </w:r>
-      <w:r>
-        <w:rPr>
-          <w:sz w:val="18"/>
-          <w:szCs w:val="18"/>
-        </w:rPr>
-        <w:tab/>
-      </w:r>
-      <w:r>
-        <w:rPr>
-          <w:sz w:val="18"/>
-          <w:szCs w:val="18"/>
-        </w:rPr>
-        <w:t>#Folder permissions rwxrwxr-x</w:t>
+      <w:proofErr w:type="spellStart"/>
+      <w:r>
+        <w:rPr>
+          <w:sz w:val="18"/>
+          <w:szCs w:val="18"/>
+        </w:rPr>
+        <w:t>umask</w:t>
+      </w:r>
+      <w:proofErr w:type="spellEnd"/>
+      <w:r>
+        <w:rPr>
+          <w:sz w:val="18"/>
+          <w:szCs w:val="18"/>
+        </w:rPr>
+        <w:t xml:space="preserve"> 002</w:t>
+      </w:r>
+      <w:r>
+        <w:rPr>
+          <w:sz w:val="18"/>
+          <w:szCs w:val="18"/>
+        </w:rPr>
+        <w:tab/>
+      </w:r>
+      <w:r>
+        <w:rPr>
+          <w:sz w:val="18"/>
+          <w:szCs w:val="18"/>
+        </w:rPr>
+        <w:tab/>
+      </w:r>
+      <w:r>
+        <w:rPr>
+          <w:sz w:val="18"/>
+          <w:szCs w:val="18"/>
+        </w:rPr>
+        <w:tab/>
+      </w:r>
+      <w:r>
+        <w:rPr>
+          <w:sz w:val="18"/>
+          <w:szCs w:val="18"/>
+        </w:rPr>
+        <w:tab/>
+      </w:r>
+      <w:r>
+        <w:rPr>
+          <w:sz w:val="18"/>
+          <w:szCs w:val="18"/>
+        </w:rPr>
+        <w:tab/>
+      </w:r>
+      <w:r>
+        <w:rPr>
+          <w:sz w:val="18"/>
+          <w:szCs w:val="18"/>
+        </w:rPr>
+        <w:tab/>
+      </w:r>
+      <w:r>
+        <w:rPr>
+          <w:sz w:val="18"/>
+          <w:szCs w:val="18"/>
+        </w:rPr>
+        <w:tab/>
+      </w:r>
+      <w:r>
+        <w:rPr>
+          <w:sz w:val="18"/>
+          <w:szCs w:val="18"/>
+        </w:rPr>
+        <w:t xml:space="preserve">#Folder permissions </w:t>
+      </w:r>
+      <w:proofErr w:type="spellStart"/>
+      <w:r>
+        <w:rPr>
+          <w:sz w:val="18"/>
+          <w:szCs w:val="18"/>
+        </w:rPr>
+        <w:t>rwxrwxr</w:t>
+      </w:r>
+      <w:proofErr w:type="spellEnd"/>
+      <w:r>
+        <w:rPr>
+          <w:sz w:val="18"/>
+          <w:szCs w:val="18"/>
+        </w:rPr>
+        <w:t>-x</w:t>
       </w:r>
     </w:p>
     <w:p>
@@ -2684,8 +3629,33 @@
           <w:sz w:val="18"/>
           <w:szCs w:val="18"/>
         </w:rPr>
-        <w:t>export FSLDIR=/usr/local/fsl</w:t>
-      </w:r>
+        <w:t>export FSLDIR=/</w:t>
+      </w:r>
+      <w:proofErr w:type="spellStart"/>
+      <w:r>
+        <w:rPr>
+          <w:sz w:val="18"/>
+          <w:szCs w:val="18"/>
+        </w:rPr>
+        <w:t>usr</w:t>
+      </w:r>
+      <w:proofErr w:type="spellEnd"/>
+      <w:r>
+        <w:rPr>
+          <w:sz w:val="18"/>
+          <w:szCs w:val="18"/>
+        </w:rPr>
+        <w:t>/local/</w:t>
+      </w:r>
+      <w:proofErr w:type="spellStart"/>
+      <w:r>
+        <w:rPr>
+          <w:sz w:val="18"/>
+          <w:szCs w:val="18"/>
+        </w:rPr>
+        <w:t>fsl</w:t>
+      </w:r>
+      <w:proofErr w:type="spellEnd"/>
       <w:r>
         <w:rPr>
           <w:sz w:val="18"/>
@@ -2904,8 +3874,13 @@
       <w:pPr>
         <w:spacing w:before="120"/>
       </w:pPr>
-      <w:r>
-        <w:t>Freesurfer variables may also be added:</w:t>
+      <w:proofErr w:type="spellStart"/>
+      <w:r>
+        <w:t>Freesurfer</w:t>
+      </w:r>
+      <w:proofErr w:type="spellEnd"/>
+      <w:r>
+        <w:t xml:space="preserve"> variables may also be added:</w:t>
       </w:r>
     </w:p>
     <w:p>
@@ -2922,36 +3897,61 @@
           <w:sz w:val="18"/>
           <w:szCs w:val="18"/>
         </w:rPr>
-        <w:t>export FREESURFDIR=/Applications/freesurfer</w:t>
-      </w:r>
-      <w:r>
-        <w:rPr>
-          <w:sz w:val="18"/>
-          <w:szCs w:val="18"/>
-        </w:rPr>
-        <w:tab/>
-      </w:r>
-      <w:r>
-        <w:rPr>
-          <w:sz w:val="18"/>
-          <w:szCs w:val="18"/>
-        </w:rPr>
-        <w:tab/>
-      </w:r>
-      <w:r>
-        <w:rPr>
-          <w:sz w:val="18"/>
-          <w:szCs w:val="18"/>
-        </w:rPr>
-        <w:tab/>
-      </w:r>
-      <w:r>
-        <w:rPr>
-          <w:sz w:val="18"/>
-          <w:szCs w:val="18"/>
-        </w:rPr>
-        <w:tab/>
-        <w:t>#Set location of Freesurfer installations</w:t>
+        <w:t>export FREESURFDIR=/Applications/</w:t>
+      </w:r>
+      <w:proofErr w:type="spellStart"/>
+      <w:r>
+        <w:rPr>
+          <w:sz w:val="18"/>
+          <w:szCs w:val="18"/>
+        </w:rPr>
+        <w:t>freesurfer</w:t>
+      </w:r>
+      <w:proofErr w:type="spellEnd"/>
+      <w:r>
+        <w:rPr>
+          <w:sz w:val="18"/>
+          <w:szCs w:val="18"/>
+        </w:rPr>
+        <w:tab/>
+      </w:r>
+      <w:r>
+        <w:rPr>
+          <w:sz w:val="18"/>
+          <w:szCs w:val="18"/>
+        </w:rPr>
+        <w:tab/>
+      </w:r>
+      <w:r>
+        <w:rPr>
+          <w:sz w:val="18"/>
+          <w:szCs w:val="18"/>
+        </w:rPr>
+        <w:tab/>
+      </w:r>
+      <w:r>
+        <w:rPr>
+          <w:sz w:val="18"/>
+          <w:szCs w:val="18"/>
+        </w:rPr>
+        <w:tab/>
+        <w:t xml:space="preserve">#Set location of </w:t>
+      </w:r>
+      <w:proofErr w:type="spellStart"/>
+      <w:r>
+        <w:rPr>
+          <w:sz w:val="18"/>
+          <w:szCs w:val="18"/>
+        </w:rPr>
+        <w:t>Freesurfer</w:t>
+      </w:r>
+      <w:proofErr w:type="spellEnd"/>
+      <w:r>
+        <w:rPr>
+          <w:sz w:val="18"/>
+          <w:szCs w:val="18"/>
+        </w:rPr>
+        <w:t xml:space="preserve"> installations</w:t>
       </w:r>
     </w:p>
     <w:p>
@@ -3018,7 +4018,23 @@
           <w:szCs w:val="18"/>
         </w:rPr>
         <w:tab/>
-        <w:t>#Currently we are using Freesurfer 7.</w:t>
+        <w:t xml:space="preserve">#Currently we are using </w:t>
+      </w:r>
+      <w:proofErr w:type="spellStart"/>
+      <w:r>
+        <w:rPr>
+          <w:sz w:val="18"/>
+          <w:szCs w:val="18"/>
+        </w:rPr>
+        <w:t>Freesurfer</w:t>
+      </w:r>
+      <w:proofErr w:type="spellEnd"/>
+      <w:r>
+        <w:rPr>
+          <w:sz w:val="18"/>
+          <w:szCs w:val="18"/>
+        </w:rPr>
+        <w:t xml:space="preserve"> 7.</w:t>
       </w:r>
       <w:r>
         <w:rPr>
@@ -3147,15 +4163,47 @@
           <w:szCs w:val="18"/>
         </w:rPr>
         <w:tab/>
-        <w:t>#Add location of Freesurfer binaries to path</w:t>
-      </w:r>
-    </w:p>
-    <w:p>
-      <w:pPr>
-        <w:spacing w:after="0"/>
-      </w:pPr>
-      <w:r>
-        <w:t>Variables set via the script options will override those made in the .bash_profile or .zshrc.</w:t>
+        <w:t xml:space="preserve">#Add location of </w:t>
+      </w:r>
+      <w:proofErr w:type="spellStart"/>
+      <w:r>
+        <w:rPr>
+          <w:sz w:val="18"/>
+          <w:szCs w:val="18"/>
+        </w:rPr>
+        <w:t>Freesurfer</w:t>
+      </w:r>
+      <w:proofErr w:type="spellEnd"/>
+      <w:r>
+        <w:rPr>
+          <w:sz w:val="18"/>
+          <w:szCs w:val="18"/>
+        </w:rPr>
+        <w:t xml:space="preserve"> binaries to path</w:t>
+      </w:r>
+    </w:p>
+    <w:p>
+      <w:pPr>
+        <w:spacing w:after="0"/>
+      </w:pPr>
+      <w:r>
+        <w:t>Variables set via the script options will override those made in the .</w:t>
+      </w:r>
+      <w:proofErr w:type="spellStart"/>
+      <w:r>
+        <w:t>bash_profile</w:t>
+      </w:r>
+      <w:proofErr w:type="spellEnd"/>
+      <w:r>
+        <w:t xml:space="preserve"> or .</w:t>
+      </w:r>
+      <w:proofErr w:type="spellStart"/>
+      <w:r>
+        <w:t>zshrc</w:t>
+      </w:r>
+      <w:proofErr w:type="spellEnd"/>
+      <w:r>
+        <w:t>.</w:t>
       </w:r>
     </w:p>
     <w:p>
@@ -3170,17 +4218,38 @@
       <w:r>
         <w:t xml:space="preserve">If you are </w:t>
       </w:r>
-      <w:r>
-        <w:t xml:space="preserve">find that </w:t>
-      </w:r>
-      <w:r>
-        <w:t>that FSL/FEAT runs very slowly on your mac due to the "film_gls" process taking forever</w:t>
+      <w:proofErr w:type="gramStart"/>
+      <w:r>
+        <w:t>find</w:t>
+      </w:r>
+      <w:proofErr w:type="gramEnd"/>
+      <w:r>
+        <w:t xml:space="preserve"> that </w:t>
+      </w:r>
+      <w:r>
+        <w:t>that FSL/FEAT runs very slowly on your mac due to the "</w:t>
+      </w:r>
+      <w:proofErr w:type="spellStart"/>
+      <w:r>
+        <w:t>film_gls</w:t>
+      </w:r>
+      <w:proofErr w:type="spellEnd"/>
+      <w:r>
+        <w:t>" process taking forever</w:t>
       </w:r>
       <w:r>
         <w:t xml:space="preserve"> (this is true on our M2 but not our M1)</w:t>
       </w:r>
       <w:r>
-        <w:t>, add the following line to your .zshrc:</w:t>
+        <w:t>, add the following line to your .</w:t>
+      </w:r>
+      <w:proofErr w:type="spellStart"/>
+      <w:r>
+        <w:t>zshrc</w:t>
+      </w:r>
+      <w:proofErr w:type="spellEnd"/>
+      <w:r>
+        <w:t>:</w:t>
       </w:r>
     </w:p>
     <w:p>

</xml_diff>